<commit_message>
Adding developer notes and modifying description
</commit_message>
<xml_diff>
--- a/Descriere Checkers.docx
+++ b/Descriere Checkers.docx
@@ -47,7 +47,18 @@
           <w:u w:val="single"/>
           <w:lang w:val="en-US"/>
         </w:rPr>
-        <w:t>si</w:t>
+        <w:t>ș</w:t>
+      </w:r>
+      <w:r>
+        <w:rPr>
+          <w:b/>
+          <w:bCs/>
+          <w:sz w:val="28"/>
+          <w:szCs w:val="28"/>
+          <w:u w:val="single"/>
+          <w:lang w:val="en-US"/>
+        </w:rPr>
+        <w:t>i</w:t>
       </w:r>
       <w:proofErr w:type="spellEnd"/>
       <w:r>
@@ -95,7 +106,18 @@
           <w:u w:val="single"/>
           <w:lang w:val="en-US"/>
         </w:rPr>
-        <w:t>Absolvent</w:t>
+        <w:t>Absolven</w:t>
+      </w:r>
+      <w:r>
+        <w:rPr>
+          <w:b/>
+          <w:bCs/>
+          <w:sz w:val="28"/>
+          <w:szCs w:val="28"/>
+          <w:u w:val="single"/>
+          <w:lang w:val="en-US"/>
+        </w:rPr>
+        <w:t>ț</w:t>
       </w:r>
       <w:r>
         <w:rPr>
@@ -132,14 +154,38 @@
         <w:rPr>
           <w:lang w:val="en-US"/>
         </w:rPr>
-        <w:t>Ratiu</w:t>
-      </w:r>
-      <w:proofErr w:type="spellEnd"/>
-      <w:r>
-        <w:rPr>
-          <w:lang w:val="en-US"/>
-        </w:rPr>
-        <w:t xml:space="preserve"> Alex Cristian</w:t>
+        <w:t>Ra</w:t>
+      </w:r>
+      <w:r>
+        <w:rPr>
+          <w:lang w:val="en-US"/>
+        </w:rPr>
+        <w:t>ț</w:t>
+      </w:r>
+      <w:r>
+        <w:rPr>
+          <w:lang w:val="en-US"/>
+        </w:rPr>
+        <w:t>iu</w:t>
+      </w:r>
+      <w:proofErr w:type="spellEnd"/>
+      <w:r>
+        <w:rPr>
+          <w:lang w:val="en-US"/>
+        </w:rPr>
+        <w:t xml:space="preserve"> Alex</w:t>
+      </w:r>
+      <w:r>
+        <w:rPr>
+          <w:lang w:val="en-US"/>
+        </w:rPr>
+        <w:t>-</w:t>
+      </w:r>
+      <w:r>
+        <w:rPr>
+          <w:lang w:val="en-US"/>
+        </w:rPr>
+        <w:t>Cristian</w:t>
       </w:r>
     </w:p>
     <w:p>
@@ -153,7 +199,19 @@
         <w:rPr>
           <w:lang w:val="en-US"/>
         </w:rPr>
-        <w:t>Durcau</w:t>
+        <w:t>Durc</w:t>
+      </w:r>
+      <w:r>
+        <w:rPr>
+          <w:lang w:val="en-US"/>
+        </w:rPr>
+        <w:t>ă</w:t>
+      </w:r>
+      <w:r>
+        <w:rPr>
+          <w:lang w:val="en-US"/>
+        </w:rPr>
+        <w:t>u</w:t>
       </w:r>
       <w:proofErr w:type="spellEnd"/>
       <w:r>
@@ -215,7 +273,29 @@
           <w:u w:val="single"/>
           <w:lang w:val="en-US"/>
         </w:rPr>
-        <w:t>aplicatiei</w:t>
+        <w:t>aplica</w:t>
+      </w:r>
+      <w:r>
+        <w:rPr>
+          <w:b/>
+          <w:bCs/>
+          <w:sz w:val="28"/>
+          <w:szCs w:val="28"/>
+          <w:u w:val="single"/>
+          <w:lang w:val="en-US"/>
+        </w:rPr>
+        <w:t>ț</w:t>
+      </w:r>
+      <w:r>
+        <w:rPr>
+          <w:b/>
+          <w:bCs/>
+          <w:sz w:val="28"/>
+          <w:szCs w:val="28"/>
+          <w:u w:val="single"/>
+          <w:lang w:val="en-US"/>
+        </w:rPr>
+        <w:t>iei</w:t>
       </w:r>
       <w:proofErr w:type="spellEnd"/>
       <w:r>
@@ -295,7 +375,29 @@
           <w:u w:val="single"/>
           <w:lang w:val="en-US"/>
         </w:rPr>
-        <w:t>aplicatiei</w:t>
+        <w:t>aplica</w:t>
+      </w:r>
+      <w:r>
+        <w:rPr>
+          <w:b/>
+          <w:bCs/>
+          <w:sz w:val="28"/>
+          <w:szCs w:val="28"/>
+          <w:u w:val="single"/>
+          <w:lang w:val="en-US"/>
+        </w:rPr>
+        <w:t>ț</w:t>
+      </w:r>
+      <w:r>
+        <w:rPr>
+          <w:b/>
+          <w:bCs/>
+          <w:sz w:val="28"/>
+          <w:szCs w:val="28"/>
+          <w:u w:val="single"/>
+          <w:lang w:val="en-US"/>
+        </w:rPr>
+        <w:t>iei</w:t>
       </w:r>
       <w:proofErr w:type="spellEnd"/>
       <w:r>
@@ -341,7 +443,19 @@
         <w:rPr>
           <w:lang w:val="en-US"/>
         </w:rPr>
-        <w:t>aplicatie</w:t>
+        <w:t>aplica</w:t>
+      </w:r>
+      <w:r>
+        <w:rPr>
+          <w:lang w:val="en-US"/>
+        </w:rPr>
+        <w:t>ț</w:t>
+      </w:r>
+      <w:r>
+        <w:rPr>
+          <w:lang w:val="en-US"/>
+        </w:rPr>
+        <w:t>ie</w:t>
       </w:r>
       <w:proofErr w:type="spellEnd"/>
       <w:r>
@@ -355,7 +469,13 @@
         <w:rPr>
           <w:lang w:val="en-US"/>
         </w:rPr>
-        <w:t>utilizata</w:t>
+        <w:t>utilizat</w:t>
+      </w:r>
+      <w:r>
+        <w:rPr>
+          <w:lang w:val="en-US"/>
+        </w:rPr>
+        <w:t>ă</w:t>
       </w:r>
       <w:proofErr w:type="spellEnd"/>
       <w:r>
@@ -383,7 +503,19 @@
         <w:rPr>
           <w:lang w:val="en-US"/>
         </w:rPr>
-        <w:t>activitati</w:t>
+        <w:t>activit</w:t>
+      </w:r>
+      <w:r>
+        <w:rPr>
+          <w:lang w:val="en-US"/>
+        </w:rPr>
+        <w:t>ă</w:t>
+      </w:r>
+      <w:r>
+        <w:rPr>
+          <w:lang w:val="en-US"/>
+        </w:rPr>
+        <w:t>ti</w:t>
       </w:r>
       <w:proofErr w:type="spellEnd"/>
       <w:r>
@@ -411,7 +543,13 @@
         <w:rPr>
           <w:lang w:val="en-US"/>
         </w:rPr>
-        <w:t>alcatuita</w:t>
+        <w:t>alcatuit</w:t>
+      </w:r>
+      <w:r>
+        <w:rPr>
+          <w:lang w:val="en-US"/>
+        </w:rPr>
+        <w:t>ă</w:t>
       </w:r>
       <w:proofErr w:type="spellEnd"/>
       <w:r>
@@ -439,7 +577,13 @@
         <w:rPr>
           <w:lang w:val="en-US"/>
         </w:rPr>
-        <w:t>tabla</w:t>
+        <w:t>tabl</w:t>
+      </w:r>
+      <w:r>
+        <w:rPr>
+          <w:lang w:val="en-US"/>
+        </w:rPr>
+        <w:t>ă</w:t>
       </w:r>
       <w:proofErr w:type="spellEnd"/>
       <w:r>
@@ -453,7 +597,13 @@
         <w:rPr>
           <w:lang w:val="en-US"/>
         </w:rPr>
-        <w:t>sah</w:t>
+        <w:t>ș</w:t>
+      </w:r>
+      <w:r>
+        <w:rPr>
+          <w:lang w:val="en-US"/>
+        </w:rPr>
+        <w:t>ah</w:t>
       </w:r>
       <w:proofErr w:type="spellEnd"/>
       <w:r>
@@ -467,7 +617,13 @@
         <w:rPr>
           <w:lang w:val="en-US"/>
         </w:rPr>
-        <w:t>si</w:t>
+        <w:t>ș</w:t>
+      </w:r>
+      <w:r>
+        <w:rPr>
+          <w:lang w:val="en-US"/>
+        </w:rPr>
+        <w:t>i</w:t>
       </w:r>
       <w:proofErr w:type="spellEnd"/>
       <w:r>
@@ -558,7 +714,19 @@
         <w:rPr>
           <w:lang w:val="en-US"/>
         </w:rPr>
-        <w:t>tablii</w:t>
+        <w:t>t</w:t>
+      </w:r>
+      <w:r>
+        <w:rPr>
+          <w:lang w:val="en-US"/>
+        </w:rPr>
+        <w:t>ă</w:t>
+      </w:r>
+      <w:r>
+        <w:rPr>
+          <w:lang w:val="en-US"/>
+        </w:rPr>
+        <w:t>blii</w:t>
       </w:r>
       <w:proofErr w:type="spellEnd"/>
       <w:r>
@@ -572,7 +740,13 @@
         <w:rPr>
           <w:lang w:val="en-US"/>
         </w:rPr>
-        <w:t>sah</w:t>
+        <w:t>ș</w:t>
+      </w:r>
+      <w:r>
+        <w:rPr>
+          <w:lang w:val="en-US"/>
+        </w:rPr>
+        <w:t>ah</w:t>
       </w:r>
       <w:proofErr w:type="spellEnd"/>
       <w:r>
@@ -586,7 +760,13 @@
         <w:rPr>
           <w:lang w:val="en-US"/>
         </w:rPr>
-        <w:t>si</w:t>
+        <w:t>ș</w:t>
+      </w:r>
+      <w:r>
+        <w:rPr>
+          <w:lang w:val="en-US"/>
+        </w:rPr>
+        <w:t>i</w:t>
       </w:r>
       <w:proofErr w:type="spellEnd"/>
       <w:r>
@@ -610,6 +790,7 @@
         <w:t xml:space="preserve"> am </w:t>
       </w:r>
       <w:proofErr w:type="spellStart"/>
+      <w:proofErr w:type="gramStart"/>
       <w:r>
         <w:rPr>
           <w:lang w:val="en-US"/>
@@ -621,6 +802,19 @@
         <w:rPr>
           <w:lang w:val="en-US"/>
         </w:rPr>
+        <w:t xml:space="preserve">  JavaScript</w:t>
+      </w:r>
+      <w:proofErr w:type="gramEnd"/>
+      <w:r>
+        <w:rPr>
+          <w:lang w:val="en-US"/>
+        </w:rPr>
+        <w:t>,</w:t>
+      </w:r>
+      <w:r>
+        <w:rPr>
+          <w:lang w:val="en-US"/>
+        </w:rPr>
         <w:t xml:space="preserve"> </w:t>
       </w:r>
       <w:proofErr w:type="spellStart"/>
@@ -628,15 +822,9 @@
         <w:rPr>
           <w:lang w:val="en-US"/>
         </w:rPr>
-        <w:t>tehnologia</w:t>
-      </w:r>
-      <w:proofErr w:type="spellEnd"/>
-      <w:r>
-        <w:rPr>
-          <w:lang w:val="en-US"/>
-        </w:rPr>
-        <w:t xml:space="preserve"> JavaScript,</w:t>
-      </w:r>
+        <w:t>designul</w:t>
+      </w:r>
+      <w:proofErr w:type="spellEnd"/>
       <w:r>
         <w:rPr>
           <w:lang w:val="en-US"/>
@@ -648,7 +836,33 @@
         <w:rPr>
           <w:lang w:val="en-US"/>
         </w:rPr>
-        <w:t>designul</w:t>
+        <w:t>aplica</w:t>
+      </w:r>
+      <w:r>
+        <w:rPr>
+          <w:lang w:val="en-US"/>
+        </w:rPr>
+        <w:t>ț</w:t>
+      </w:r>
+      <w:r>
+        <w:rPr>
+          <w:lang w:val="en-US"/>
+        </w:rPr>
+        <w:t>iei</w:t>
+      </w:r>
+      <w:proofErr w:type="spellEnd"/>
+      <w:r>
+        <w:rPr>
+          <w:lang w:val="en-US"/>
+        </w:rPr>
+        <w:t xml:space="preserve"> a </w:t>
+      </w:r>
+      <w:proofErr w:type="spellStart"/>
+      <w:r>
+        <w:rPr>
+          <w:lang w:val="en-US"/>
+        </w:rPr>
+        <w:t>fost</w:t>
       </w:r>
       <w:proofErr w:type="spellEnd"/>
       <w:r>
@@ -662,21 +876,7 @@
         <w:rPr>
           <w:lang w:val="en-US"/>
         </w:rPr>
-        <w:t>aplicatiei</w:t>
-      </w:r>
-      <w:proofErr w:type="spellEnd"/>
-      <w:r>
-        <w:rPr>
-          <w:lang w:val="en-US"/>
-        </w:rPr>
-        <w:t xml:space="preserve"> a </w:t>
-      </w:r>
-      <w:proofErr w:type="spellStart"/>
-      <w:r>
-        <w:rPr>
-          <w:lang w:val="en-US"/>
-        </w:rPr>
-        <w:t>fost</w:t>
+        <w:t>făcut</w:t>
       </w:r>
       <w:proofErr w:type="spellEnd"/>
       <w:r>
@@ -690,14 +890,20 @@
         <w:rPr>
           <w:lang w:val="en-US"/>
         </w:rPr>
-        <w:t>scris</w:t>
-      </w:r>
-      <w:proofErr w:type="spellEnd"/>
-      <w:r>
-        <w:rPr>
-          <w:lang w:val="en-US"/>
-        </w:rPr>
-        <w:t xml:space="preserve"> in CSS </w:t>
+        <w:t>î</w:t>
+      </w:r>
+      <w:r>
+        <w:rPr>
+          <w:lang w:val="en-US"/>
+        </w:rPr>
+        <w:t>n</w:t>
+      </w:r>
+      <w:proofErr w:type="spellEnd"/>
+      <w:r>
+        <w:rPr>
+          <w:lang w:val="en-US"/>
+        </w:rPr>
+        <w:t xml:space="preserve"> CSS </w:t>
       </w:r>
       <w:proofErr w:type="spellStart"/>
       <w:r>
@@ -866,7 +1072,7 @@
         <w:rFonts w:asciiTheme="minorHAnsi" w:eastAsiaTheme="minorHAnsi" w:hAnsiTheme="minorHAnsi" w:cstheme="minorBidi"/>
         <w:sz w:val="24"/>
         <w:szCs w:val="24"/>
-        <w:lang w:val="en-RO" w:eastAsia="en-US" w:bidi="ar-SA"/>
+        <w:lang w:eastAsia="en-US" w:bidi="ar-SA"/>
       </w:rPr>
     </w:rPrDefault>
     <w:pPrDefault/>

</xml_diff>